<commit_message>
printing accented characters used in wprintf. version ok
</commit_message>
<xml_diff>
--- a/word/Atividade3_ChuvasPorBairro_FabioToledoBonemerDeSalvi.docx
+++ b/word/Atividade3_ChuvasPorBairro_FabioToledoBonemerDeSalvi.docx
@@ -4188,9 +4188,9 @@
           <w:noProof/>
         </w:rPr>
         <w:drawing>
-          <wp:inline distT="0" distB="0" distL="0" distR="0" wp14:anchorId="0DF2BFCE" wp14:editId="1F6C5C11">
-            <wp:extent cx="5705856" cy="2386584"/>
-            <wp:effectExtent l="19050" t="19050" r="9525" b="13970"/>
+          <wp:inline distT="0" distB="0" distL="0" distR="0" wp14:anchorId="0DF2BFCE" wp14:editId="64393D6A">
+            <wp:extent cx="5751576" cy="2386584"/>
+            <wp:effectExtent l="19050" t="19050" r="20955" b="13970"/>
             <wp:docPr id="575117139" name="Imagem 1"/>
             <wp:cNvGraphicFramePr>
               <a:graphicFrameLocks xmlns:a="http://schemas.openxmlformats.org/drawingml/2006/main" noChangeAspect="1"/>
@@ -4217,7 +4217,7 @@
                   <pic:spPr>
                     <a:xfrm>
                       <a:off x="0" y="0"/>
-                      <a:ext cx="5705856" cy="2386584"/>
+                      <a:ext cx="5751576" cy="2386584"/>
                     </a:xfrm>
                     <a:prstGeom prst="rect">
                       <a:avLst/>
@@ -4774,7 +4774,7 @@
         <w:pStyle w:val="Texto2"/>
       </w:pPr>
       <w:r>
-        <w:t>Neste</w:t>
+        <w:t>O primeiro</w:t>
       </w:r>
       <w:r>
         <w:t xml:space="preserve"> </w:t>
@@ -4792,42 +4792,73 @@
         <w:t xml:space="preserve"> foi </w:t>
       </w:r>
       <w:r>
-        <w:t>escolhido</w:t>
-      </w:r>
-      <w:r>
-        <w:t xml:space="preserve"> o dia “</w:t>
+        <w:t xml:space="preserve">realizado </w:t>
+      </w:r>
+      <w:r>
+        <w:t>selecionando a opção</w:t>
+      </w:r>
+      <w:r>
+        <w:t xml:space="preserve"> “</w:t>
       </w:r>
       <w:r>
         <w:rPr>
           <w:b/>
           <w:bCs/>
         </w:rPr>
-        <w:t>4 – Quarta-Feira</w:t>
+        <w:t>1</w:t>
       </w:r>
       <w:r>
         <w:rPr>
           <w:b/>
           <w:bCs/>
         </w:rPr>
-        <w:t>”</w:t>
-      </w:r>
-      <w:r>
-        <w:t xml:space="preserve"> n</w:t>
-      </w:r>
-      <w:r>
-        <w:t>o menu “</w:t>
+        <w:t xml:space="preserve"> – </w:t>
       </w:r>
       <w:r>
         <w:rPr>
           <w:b/>
           <w:bCs/>
         </w:rPr>
-        <w:t>Escolha um dia:</w:t>
-      </w:r>
-      <w:r>
+        <w:t>Bairro/ Regi</w:t>
+      </w:r>
+      <w:r>
+        <w:rPr>
+          <w:b/>
+          <w:bCs/>
+        </w:rPr>
+        <w:t>ão 1</w:t>
+      </w:r>
+      <w:r>
+        <w:rPr>
+          <w:b/>
+          <w:bCs/>
+        </w:rPr>
         <w:t>”</w:t>
       </w:r>
       <w:r>
+        <w:t xml:space="preserve"> n</w:t>
+      </w:r>
+      <w:r>
+        <w:t>o menu “</w:t>
+      </w:r>
+      <w:r>
+        <w:rPr>
+          <w:b/>
+          <w:bCs/>
+        </w:rPr>
+        <w:t>Selecione um bairro/região para inserir os dados</w:t>
+      </w:r>
+      <w:r>
+        <w:rPr>
+          <w:b/>
+          <w:bCs/>
+        </w:rPr>
+        <w:t>:</w:t>
+      </w:r>
+      <w:r>
+        <w:t>”</w:t>
+      </w:r>
+      <w:r>
         <w:t xml:space="preserve"> (</w:t>
       </w:r>
       <w:r>
@@ -4865,28 +4896,750 @@
     </w:p>
     <w:p>
       <w:pPr>
+        <w:pStyle w:val="Texto2"/>
+        <w:keepNext/>
+        <w:jc w:val="center"/>
+      </w:pPr>
+      <w:r>
+        <w:rPr>
+          <w:noProof/>
+        </w:rPr>
+        <w:drawing>
+          <wp:inline distT="0" distB="0" distL="0" distR="0" wp14:anchorId="4FCA75D6" wp14:editId="25176B76">
+            <wp:extent cx="3137673" cy="1837944"/>
+            <wp:effectExtent l="19050" t="19050" r="24765" b="10160"/>
+            <wp:docPr id="1688418165" name="Imagem 1"/>
+            <wp:cNvGraphicFramePr>
+              <a:graphicFrameLocks xmlns:a="http://schemas.openxmlformats.org/drawingml/2006/main" noChangeAspect="1"/>
+            </wp:cNvGraphicFramePr>
+            <a:graphic xmlns:a="http://schemas.openxmlformats.org/drawingml/2006/main">
+              <a:graphicData uri="http://schemas.openxmlformats.org/drawingml/2006/picture">
+                <pic:pic xmlns:pic="http://schemas.openxmlformats.org/drawingml/2006/picture">
+                  <pic:nvPicPr>
+                    <pic:cNvPr id="1688418165" name="Imagem 1"/>
+                    <pic:cNvPicPr/>
+                  </pic:nvPicPr>
+                  <pic:blipFill>
+                    <a:blip r:embed="rId18">
+                      <a:extLst>
+                        <a:ext uri="{28A0092B-C50C-407E-A947-70E740481C1C}">
+                          <a14:useLocalDpi xmlns:a14="http://schemas.microsoft.com/office/drawing/2010/main" val="0"/>
+                        </a:ext>
+                      </a:extLst>
+                    </a:blip>
+                    <a:stretch>
+                      <a:fillRect/>
+                    </a:stretch>
+                  </pic:blipFill>
+                  <pic:spPr>
+                    <a:xfrm>
+                      <a:off x="0" y="0"/>
+                      <a:ext cx="3137673" cy="1837944"/>
+                    </a:xfrm>
+                    <a:prstGeom prst="rect">
+                      <a:avLst/>
+                    </a:prstGeom>
+                    <a:ln>
+                      <a:solidFill>
+                        <a:schemeClr val="tx1"/>
+                      </a:solidFill>
+                    </a:ln>
+                  </pic:spPr>
+                </pic:pic>
+              </a:graphicData>
+            </a:graphic>
+          </wp:inline>
+        </w:drawing>
+      </w:r>
+    </w:p>
+    <w:p>
+      <w:pPr>
         <w:pStyle w:val="Legenda"/>
+        <w:ind w:left="360"/>
+        <w:jc w:val="center"/>
+      </w:pPr>
+      <w:bookmarkStart w:id="6" w:name="_Ref209976206"/>
+      <w:r>
+        <w:t xml:space="preserve">Figura </w:t>
+      </w:r>
+      <w:r>
+        <w:fldChar w:fldCharType="begin"/>
+      </w:r>
+      <w:r>
+        <w:instrText xml:space="preserve"> SEQ Figura \* ARABIC </w:instrText>
+      </w:r>
+      <w:r>
+        <w:fldChar w:fldCharType="separate"/>
+      </w:r>
+      <w:r>
+        <w:rPr>
+          <w:noProof/>
+        </w:rPr>
+        <w:t>7</w:t>
+      </w:r>
+      <w:r>
+        <w:rPr>
+          <w:noProof/>
+        </w:rPr>
+        <w:fldChar w:fldCharType="end"/>
+      </w:r>
+      <w:bookmarkEnd w:id="6"/>
+      <w:r>
+        <w:t xml:space="preserve"> - Menu de escolha do bairro, ou região, para a inserção dos dados de intensidade pluviométricas.</w:t>
+      </w:r>
+    </w:p>
+    <w:p>
+      <w:pPr>
+        <w:pStyle w:val="Texto2"/>
+      </w:pPr>
+    </w:p>
+    <w:p>
+      <w:pPr>
+        <w:pStyle w:val="Texto2"/>
+      </w:pPr>
+      <w:r>
+        <w:t>N</w:t>
+      </w:r>
+      <w:r>
+        <w:t>a sequência foi apresentado o</w:t>
+      </w:r>
+      <w:r>
+        <w:t xml:space="preserve"> menu “</w:t>
+      </w:r>
+      <w:r>
+        <w:rPr>
+          <w:b/>
+          <w:bCs/>
+        </w:rPr>
+        <w:t>Bairro selecionado:</w:t>
+      </w:r>
+      <w:r>
+        <w:rPr>
+          <w:b/>
+          <w:bCs/>
+        </w:rPr>
+        <w:t xml:space="preserve"> Bairr</w:t>
+      </w:r>
+      <w:r>
+        <w:rPr>
+          <w:b/>
+          <w:bCs/>
+        </w:rPr>
+        <w:t>o</w:t>
+      </w:r>
+      <w:r>
+        <w:rPr>
+          <w:b/>
+          <w:bCs/>
+        </w:rPr>
+        <w:t>/Região 1</w:t>
+      </w:r>
+      <w:r>
+        <w:t xml:space="preserve">” </w:t>
+      </w:r>
+      <w:r>
+        <w:t xml:space="preserve">onde </w:t>
+      </w:r>
+      <w:r>
+        <w:t>foi digitado</w:t>
+      </w:r>
+      <w:r>
+        <w:t xml:space="preserve"> “</w:t>
+      </w:r>
+      <w:r>
+        <w:rPr>
+          <w:b/>
+          <w:bCs/>
+        </w:rPr>
+        <w:t>Centro</w:t>
+      </w:r>
+      <w:r>
+        <w:t>”</w:t>
+      </w:r>
+      <w:r>
+        <w:t xml:space="preserve"> </w:t>
+      </w:r>
+      <w:r>
+        <w:t>(</w:t>
+      </w:r>
+      <w:r>
+        <w:fldChar w:fldCharType="begin"/>
+      </w:r>
+      <w:r>
+        <w:instrText xml:space="preserve"> REF _Ref209976415 \h </w:instrText>
+      </w:r>
+      <w:r>
+        <w:fldChar w:fldCharType="separate"/>
+      </w:r>
+      <w:r>
+        <w:t xml:space="preserve">Figura </w:t>
+      </w:r>
+      <w:r>
+        <w:rPr>
+          <w:noProof/>
+        </w:rPr>
+        <w:t>8</w:t>
+      </w:r>
+      <w:r>
+        <w:fldChar w:fldCharType="end"/>
+      </w:r>
+      <w:r>
+        <w:t>)</w:t>
+      </w:r>
+      <w:r>
+        <w:t xml:space="preserve">, </w:t>
+      </w:r>
+      <w:r>
+        <w:t xml:space="preserve">seguindo a ordem dos dados presentes na </w:t>
+      </w:r>
+      <w:r>
+        <w:fldChar w:fldCharType="begin"/>
+      </w:r>
+      <w:r>
+        <w:instrText xml:space="preserve"> REF _Ref210463159 \h </w:instrText>
+      </w:r>
+      <w:r>
+        <w:fldChar w:fldCharType="separate"/>
+      </w:r>
+      <w:r>
+        <w:t xml:space="preserve">Tabela </w:t>
+      </w:r>
+      <w:r>
+        <w:rPr>
+          <w:noProof/>
+        </w:rPr>
+        <w:t>1</w:t>
+      </w:r>
+      <w:r>
+        <w:fldChar w:fldCharType="end"/>
+      </w:r>
+      <w:r>
+        <w:t>.</w:t>
+      </w:r>
+    </w:p>
+    <w:p>
+      <w:pPr>
+        <w:pStyle w:val="Texto2"/>
+      </w:pPr>
+    </w:p>
+    <w:p>
+      <w:pPr>
+        <w:pStyle w:val="Texto2"/>
         <w:keepNext/>
-      </w:pPr>
-      <w:r>
-        <w:t xml:space="preserve">Tabela </w:t>
-      </w:r>
-      <w:fldSimple w:instr=" SEQ Tabela \* ARABIC ">
+        <w:jc w:val="center"/>
+      </w:pPr>
+      <w:r>
+        <w:rPr>
+          <w:noProof/>
+        </w:rPr>
+        <w:drawing>
+          <wp:inline distT="0" distB="0" distL="0" distR="0" wp14:anchorId="29450949" wp14:editId="4CDB1618">
+            <wp:extent cx="3621024" cy="832104"/>
+            <wp:effectExtent l="19050" t="19050" r="17780" b="25400"/>
+            <wp:docPr id="1691597242" name="Imagem 1"/>
+            <wp:cNvGraphicFramePr>
+              <a:graphicFrameLocks xmlns:a="http://schemas.openxmlformats.org/drawingml/2006/main" noChangeAspect="1"/>
+            </wp:cNvGraphicFramePr>
+            <a:graphic xmlns:a="http://schemas.openxmlformats.org/drawingml/2006/main">
+              <a:graphicData uri="http://schemas.openxmlformats.org/drawingml/2006/picture">
+                <pic:pic xmlns:pic="http://schemas.openxmlformats.org/drawingml/2006/picture">
+                  <pic:nvPicPr>
+                    <pic:cNvPr id="1691597242" name="Imagem 1"/>
+                    <pic:cNvPicPr/>
+                  </pic:nvPicPr>
+                  <pic:blipFill>
+                    <a:blip r:embed="rId19">
+                      <a:extLst>
+                        <a:ext uri="{28A0092B-C50C-407E-A947-70E740481C1C}">
+                          <a14:useLocalDpi xmlns:a14="http://schemas.microsoft.com/office/drawing/2010/main" val="0"/>
+                        </a:ext>
+                      </a:extLst>
+                    </a:blip>
+                    <a:stretch>
+                      <a:fillRect/>
+                    </a:stretch>
+                  </pic:blipFill>
+                  <pic:spPr>
+                    <a:xfrm>
+                      <a:off x="0" y="0"/>
+                      <a:ext cx="3621024" cy="832104"/>
+                    </a:xfrm>
+                    <a:prstGeom prst="rect">
+                      <a:avLst/>
+                    </a:prstGeom>
+                    <a:ln>
+                      <a:solidFill>
+                        <a:schemeClr val="tx1"/>
+                      </a:solidFill>
+                    </a:ln>
+                  </pic:spPr>
+                </pic:pic>
+              </a:graphicData>
+            </a:graphic>
+          </wp:inline>
+        </w:drawing>
+      </w:r>
+    </w:p>
+    <w:p>
+      <w:pPr>
+        <w:pStyle w:val="Legenda"/>
+        <w:ind w:left="360"/>
+        <w:jc w:val="center"/>
+      </w:pPr>
+      <w:bookmarkStart w:id="7" w:name="_Ref209976415"/>
+      <w:r>
+        <w:t xml:space="preserve">Figura </w:t>
+      </w:r>
+      <w:fldSimple w:instr=" SEQ Figura \* ARABIC ">
         <w:r>
           <w:rPr>
             <w:noProof/>
           </w:rPr>
-          <w:t>1</w:t>
+          <w:t>8</w:t>
         </w:r>
       </w:fldSimple>
-      <w:r>
-        <w:t xml:space="preserve"> - Valores de intensidade pluviométrica utilizadas durante a execução do programa.</w:t>
+      <w:bookmarkEnd w:id="7"/>
+      <w:r>
+        <w:t xml:space="preserve"> - Menu </w:t>
+      </w:r>
+      <w:r>
+        <w:t>para renomear a categ</w:t>
+      </w:r>
+      <w:r>
+        <w:t>o</w:t>
+      </w:r>
+      <w:r>
+        <w:t>ria</w:t>
+      </w:r>
+      <w:r>
+        <w:t>, ou bairro</w:t>
+      </w:r>
+      <w:r>
+        <w:t>.</w:t>
+      </w:r>
+      <w:r>
+        <w:t xml:space="preserve"> Tecle “</w:t>
+      </w:r>
+      <w:proofErr w:type="spellStart"/>
+      <w:r>
+        <w:t>Enter</w:t>
+      </w:r>
+      <w:proofErr w:type="spellEnd"/>
+      <w:r>
+        <w:t>” para manter o nome</w:t>
+      </w:r>
+      <w:r>
+        <w:t xml:space="preserve"> original.</w:t>
+      </w:r>
+    </w:p>
+    <w:p/>
+    <w:p>
+      <w:pPr>
+        <w:pStyle w:val="Texto2"/>
+      </w:pPr>
+      <w:r>
+        <w:t xml:space="preserve">Uma mensagem </w:t>
+      </w:r>
+      <w:r>
+        <w:t>foi</w:t>
+      </w:r>
+      <w:r>
+        <w:t xml:space="preserve"> </w:t>
+      </w:r>
+      <w:r>
+        <w:t>impressa</w:t>
+      </w:r>
+      <w:r>
+        <w:t xml:space="preserve"> </w:t>
+      </w:r>
+      <w:r>
+        <w:t>no “</w:t>
+      </w:r>
+      <w:r>
+        <w:rPr>
+          <w:i/>
+          <w:iCs/>
+        </w:rPr>
+        <w:t>prompt”</w:t>
+      </w:r>
+      <w:r>
+        <w:t xml:space="preserve">, </w:t>
+      </w:r>
+      <w:r>
+        <w:t xml:space="preserve">parte superior da </w:t>
+      </w:r>
+      <w:r>
+        <w:fldChar w:fldCharType="begin"/>
+      </w:r>
+      <w:r>
+        <w:instrText xml:space="preserve"> REF _Ref209976776 \h </w:instrText>
+      </w:r>
+      <w:r>
+        <w:fldChar w:fldCharType="separate"/>
+      </w:r>
+      <w:r>
+        <w:t xml:space="preserve">Figura </w:t>
+      </w:r>
+      <w:r>
+        <w:rPr>
+          <w:noProof/>
+        </w:rPr>
+        <w:t>9</w:t>
+      </w:r>
+      <w:r>
+        <w:fldChar w:fldCharType="end"/>
+      </w:r>
+      <w:r>
+        <w:t xml:space="preserve">, </w:t>
+      </w:r>
+      <w:r>
+        <w:t xml:space="preserve">confirmando que </w:t>
+      </w:r>
+      <w:r>
+        <w:t xml:space="preserve">o </w:t>
+      </w:r>
+      <w:r>
+        <w:t>Bairro/região foi renomeado(a)</w:t>
+      </w:r>
+      <w:r>
+        <w:t>.</w:t>
+      </w:r>
+    </w:p>
+    <w:p>
+      <w:pPr>
+        <w:pStyle w:val="Texto2"/>
+      </w:pPr>
+      <w:r>
+        <w:t>E na</w:t>
+      </w:r>
+      <w:r>
+        <w:t xml:space="preserve"> sequênc</w:t>
+      </w:r>
+      <w:r>
+        <w:t>i</w:t>
+      </w:r>
+      <w:r>
+        <w:t>a</w:t>
+      </w:r>
+      <w:r>
+        <w:t xml:space="preserve"> </w:t>
+      </w:r>
+      <w:r>
+        <w:t xml:space="preserve">tem-se o menu atualizado </w:t>
+      </w:r>
+      <w:r>
+        <w:t>“</w:t>
+      </w:r>
+      <w:r>
+        <w:rPr>
+          <w:b/>
+          <w:bCs/>
+        </w:rPr>
+        <w:t>Bairro/região seleci</w:t>
+      </w:r>
+      <w:r>
+        <w:rPr>
+          <w:b/>
+          <w:bCs/>
+        </w:rPr>
+        <w:t>ona</w:t>
+      </w:r>
+      <w:r>
+        <w:rPr>
+          <w:b/>
+          <w:bCs/>
+        </w:rPr>
+        <w:t>do(a</w:t>
+      </w:r>
+      <w:r>
+        <w:rPr>
+          <w:b/>
+          <w:bCs/>
+        </w:rPr>
+        <w:t>): Centro</w:t>
+      </w:r>
+      <w:r>
+        <w:rPr>
+          <w:b/>
+          <w:bCs/>
+        </w:rPr>
+        <w:t>”</w:t>
+      </w:r>
+      <w:r>
+        <w:t xml:space="preserve"> </w:t>
+      </w:r>
+      <w:r>
+        <w:t xml:space="preserve">com os dados </w:t>
+      </w:r>
+      <w:r>
+        <w:t>iniciais nulos</w:t>
+      </w:r>
+      <w:r>
+        <w:t xml:space="preserve"> d</w:t>
+      </w:r>
+      <w:r>
+        <w:t>e</w:t>
+      </w:r>
+      <w:r>
+        <w:t xml:space="preserve"> intensidade </w:t>
+      </w:r>
+      <w:r>
+        <w:t>pluviométrica (</w:t>
+      </w:r>
+      <w:r>
+        <w:fldChar w:fldCharType="begin"/>
+      </w:r>
+      <w:r>
+        <w:instrText xml:space="preserve"> REF _Ref209976776 \h </w:instrText>
+      </w:r>
+      <w:r>
+        <w:fldChar w:fldCharType="separate"/>
+      </w:r>
+      <w:r>
+        <w:t xml:space="preserve">Figura </w:t>
+      </w:r>
+      <w:r>
+        <w:rPr>
+          <w:noProof/>
+        </w:rPr>
+        <w:t>9</w:t>
+      </w:r>
+      <w:r>
+        <w:fldChar w:fldCharType="end"/>
+      </w:r>
+      <w:r>
+        <w:t>).</w:t>
+      </w:r>
+    </w:p>
+    <w:p>
+      <w:pPr>
+        <w:pStyle w:val="Texto2"/>
+      </w:pPr>
+      <w:r>
+        <w:t xml:space="preserve">O registro das intensidades pluviométricas </w:t>
+      </w:r>
+      <w:r>
+        <w:t>foi</w:t>
+      </w:r>
+      <w:r>
+        <w:t xml:space="preserve"> realizado digitando os </w:t>
+      </w:r>
+      <w:r>
+        <w:t>valores numéricos</w:t>
+      </w:r>
+      <w:r>
+        <w:t xml:space="preserve"> presentes na </w:t>
+      </w:r>
+      <w:r>
+        <w:fldChar w:fldCharType="begin"/>
+      </w:r>
+      <w:r>
+        <w:instrText xml:space="preserve"> REF _Ref210463159 \h </w:instrText>
+      </w:r>
+      <w:r>
+        <w:fldChar w:fldCharType="separate"/>
+      </w:r>
+      <w:r>
+        <w:t xml:space="preserve">Tabela </w:t>
+      </w:r>
+      <w:r>
+        <w:rPr>
+          <w:noProof/>
+        </w:rPr>
+        <w:t>1</w:t>
+      </w:r>
+      <w:r>
+        <w:fldChar w:fldCharType="end"/>
+      </w:r>
+      <w:r>
+        <w:t>,</w:t>
+      </w:r>
+      <w:r>
+        <w:t xml:space="preserve"> iniciando pelo </w:t>
+      </w:r>
+      <w:r>
+        <w:t>“</w:t>
+      </w:r>
+      <w:r>
+        <w:rPr>
+          <w:b/>
+          <w:bCs/>
+        </w:rPr>
+        <w:t>Dia 1</w:t>
+      </w:r>
+      <w:r>
+        <w:t>” e finalizando no “</w:t>
+      </w:r>
+      <w:r>
+        <w:rPr>
+          <w:b/>
+          <w:bCs/>
+        </w:rPr>
+        <w:t>Dia 15</w:t>
+      </w:r>
+      <w:r>
+        <w:t xml:space="preserve">”. </w:t>
+      </w:r>
+      <w:r>
+        <w:t xml:space="preserve">Nesta parte é possível </w:t>
+      </w:r>
+      <w:r>
+        <w:t>manter</w:t>
+      </w:r>
+      <w:r>
+        <w:t xml:space="preserve"> um</w:t>
+      </w:r>
+      <w:r>
+        <w:t xml:space="preserve"> valor atual da intensidade pluviométrica </w:t>
+      </w:r>
+      <w:r>
+        <w:t>apenas teclando “</w:t>
+      </w:r>
+      <w:proofErr w:type="spellStart"/>
+      <w:r>
+        <w:t>Enter</w:t>
+      </w:r>
+      <w:proofErr w:type="spellEnd"/>
+      <w:r>
+        <w:t>”</w:t>
+      </w:r>
+      <w:r>
+        <w:t>.</w:t>
+      </w:r>
+      <w:r>
+        <w:t xml:space="preserve"> </w:t>
+      </w:r>
+      <w:r>
+        <w:t>Os valores decimais foram inseridos utilizando “</w:t>
+      </w:r>
+      <w:r>
+        <w:rPr>
+          <w:b/>
+          <w:bCs/>
+        </w:rPr>
+        <w:t>,</w:t>
+      </w:r>
+      <w:r>
+        <w:t xml:space="preserve">” </w:t>
+      </w:r>
+      <w:r>
+        <w:t>no lugar de</w:t>
+      </w:r>
+      <w:r>
+        <w:t xml:space="preserve"> “</w:t>
+      </w:r>
+      <w:r>
+        <w:rPr>
+          <w:b/>
+          <w:bCs/>
+        </w:rPr>
+        <w:t>.</w:t>
+      </w:r>
+      <w:r>
+        <w:t>”</w:t>
+      </w:r>
+      <w:r>
+        <w:t xml:space="preserve"> devido a configuração “</w:t>
+      </w:r>
+      <w:proofErr w:type="spellStart"/>
+      <w:proofErr w:type="gramStart"/>
+      <w:r>
+        <w:rPr>
+          <w:rFonts w:ascii="Courier New" w:hAnsi="Courier New" w:cs="Courier New"/>
+          <w:sz w:val="20"/>
+          <w:szCs w:val="20"/>
+        </w:rPr>
+        <w:t>setlocale</w:t>
+      </w:r>
+      <w:proofErr w:type="spellEnd"/>
+      <w:r>
+        <w:rPr>
+          <w:rFonts w:ascii="Courier New" w:hAnsi="Courier New" w:cs="Courier New"/>
+          <w:sz w:val="20"/>
+          <w:szCs w:val="20"/>
+        </w:rPr>
+        <w:t>(</w:t>
+      </w:r>
+      <w:proofErr w:type="gramEnd"/>
+      <w:r>
+        <w:rPr>
+          <w:rFonts w:ascii="Courier New" w:hAnsi="Courier New" w:cs="Courier New"/>
+          <w:sz w:val="20"/>
+          <w:szCs w:val="20"/>
+        </w:rPr>
+        <w:t xml:space="preserve">LC_ALL, </w:t>
+      </w:r>
+      <w:r>
+        <w:rPr>
+          <w:rFonts w:ascii="Courier New" w:hAnsi="Courier New" w:cs="Courier New"/>
+          <w:sz w:val="20"/>
+          <w:szCs w:val="20"/>
+        </w:rPr>
+        <w:lastRenderedPageBreak/>
+        <w:t>"Portuguese_Brazil.UTF-8")</w:t>
+      </w:r>
+      <w:r>
+        <w:t>” m</w:t>
+      </w:r>
+      <w:r>
+        <w:t xml:space="preserve">odificar as configurações de caracteres e números para os padrões brasileiros, imprimindo caracteres acentuados e utilizando os padrões </w:t>
+      </w:r>
+      <w:r>
+        <w:t>de separação decimal com vírgula “</w:t>
+      </w:r>
+      <w:r>
+        <w:rPr>
+          <w:b/>
+          <w:bCs/>
+        </w:rPr>
+        <w:t>,</w:t>
+      </w:r>
+      <w:r>
+        <w:t>”.</w:t>
+      </w:r>
+    </w:p>
+    <w:p>
+      <w:pPr>
+        <w:pStyle w:val="Texto2"/>
+      </w:pPr>
+    </w:p>
+    <w:p>
+      <w:pPr>
+        <w:pStyle w:val="Legenda"/>
+        <w:keepNext/>
+      </w:pPr>
+      <w:bookmarkStart w:id="8" w:name="_Ref210463159"/>
+      <w:r>
+        <w:t xml:space="preserve">Tabela </w:t>
+      </w:r>
+      <w:r>
+        <w:fldChar w:fldCharType="begin"/>
+      </w:r>
+      <w:r>
+        <w:instrText xml:space="preserve"> SEQ Tabela \* ARABIC </w:instrText>
+      </w:r>
+      <w:r>
+        <w:fldChar w:fldCharType="separate"/>
+      </w:r>
+      <w:r>
+        <w:rPr>
+          <w:noProof/>
+        </w:rPr>
+        <w:t>1</w:t>
+      </w:r>
+      <w:r>
+        <w:fldChar w:fldCharType="end"/>
+      </w:r>
+      <w:bookmarkEnd w:id="8"/>
+      <w:r>
+        <w:t xml:space="preserve"> - Valores de intensidade pluviométrica utilizados durante a execução do programa.</w:t>
       </w:r>
     </w:p>
     <w:tbl>
       <w:tblPr>
         <w:tblStyle w:val="Tabelacomgrade"/>
         <w:tblW w:w="9175" w:type="dxa"/>
+        <w:tblInd w:w="-185" w:type="dxa"/>
         <w:tblLayout w:type="fixed"/>
         <w:tblLook w:val="04A0" w:firstRow="1" w:lastRow="0" w:firstColumn="1" w:lastColumn="0" w:noHBand="0" w:noVBand="1"/>
       </w:tblPr>
@@ -4937,16 +5690,7 @@
                 <w:sz w:val="14"/>
                 <w:szCs w:val="14"/>
               </w:rPr>
-              <w:t>Bairro</w:t>
-            </w:r>
-            <w:r>
-              <w:rPr>
-                <w:b/>
-                <w:bCs/>
-                <w:sz w:val="14"/>
-                <w:szCs w:val="14"/>
-              </w:rPr>
-              <w:t>/Região</w:t>
+              <w:t>Bairro/Região</w:t>
             </w:r>
           </w:p>
         </w:tc>
@@ -4975,25 +5719,7 @@
                 <w:sz w:val="14"/>
                 <w:szCs w:val="14"/>
               </w:rPr>
-              <w:t>Di</w:t>
-            </w:r>
-            <w:r>
-              <w:rPr>
-                <w:b/>
-                <w:bCs/>
-                <w:sz w:val="14"/>
-                <w:szCs w:val="14"/>
-              </w:rPr>
-              <w:t>a</w:t>
-            </w:r>
-            <w:r>
-              <w:rPr>
-                <w:b/>
-                <w:bCs/>
-                <w:sz w:val="14"/>
-                <w:szCs w:val="14"/>
-              </w:rPr>
-              <w:t>s</w:t>
+              <w:t>Dias</w:t>
             </w:r>
             <w:r>
               <w:rPr>
@@ -5507,14 +6233,7 @@
                 <w:sz w:val="14"/>
                 <w:szCs w:val="14"/>
               </w:rPr>
-              <w:t>12</w:t>
-            </w:r>
-            <w:r>
-              <w:rPr>
-                <w:sz w:val="14"/>
-                <w:szCs w:val="14"/>
-              </w:rPr>
-              <w:t>,0</w:t>
+              <w:t>12,0</w:t>
             </w:r>
           </w:p>
         </w:tc>
@@ -5569,14 +6288,7 @@
                 <w:sz w:val="14"/>
                 <w:szCs w:val="14"/>
               </w:rPr>
-              <w:t>28</w:t>
-            </w:r>
-            <w:r>
-              <w:rPr>
-                <w:sz w:val="14"/>
-                <w:szCs w:val="14"/>
-              </w:rPr>
-              <w:t>,5</w:t>
+              <w:t>28,5</w:t>
             </w:r>
           </w:p>
         </w:tc>
@@ -5741,14 +6453,7 @@
                 <w:sz w:val="14"/>
                 <w:szCs w:val="14"/>
               </w:rPr>
-              <w:t>2</w:t>
-            </w:r>
-            <w:r>
-              <w:rPr>
-                <w:sz w:val="14"/>
-                <w:szCs w:val="14"/>
-              </w:rPr>
-              <w:t>,5</w:t>
+              <w:t>2,5</w:t>
             </w:r>
           </w:p>
         </w:tc>
@@ -6024,14 +6729,7 @@
                 <w:sz w:val="14"/>
                 <w:szCs w:val="14"/>
               </w:rPr>
-              <w:t>2</w:t>
-            </w:r>
-            <w:r>
-              <w:rPr>
-                <w:sz w:val="14"/>
-                <w:szCs w:val="14"/>
-              </w:rPr>
-              <w:t>,5</w:t>
+              <w:t>2,5</w:t>
             </w:r>
           </w:p>
         </w:tc>
@@ -6151,14 +6849,7 @@
                 <w:sz w:val="14"/>
                 <w:szCs w:val="14"/>
               </w:rPr>
-              <w:t>1</w:t>
-            </w:r>
-            <w:r>
-              <w:rPr>
-                <w:sz w:val="14"/>
-                <w:szCs w:val="14"/>
-              </w:rPr>
-              <w:t>,0</w:t>
+              <w:t>1,0</w:t>
             </w:r>
           </w:p>
         </w:tc>
@@ -6237,14 +6928,7 @@
                 <w:sz w:val="14"/>
                 <w:szCs w:val="14"/>
               </w:rPr>
-              <w:t>7</w:t>
-            </w:r>
-            <w:r>
-              <w:rPr>
-                <w:sz w:val="14"/>
-                <w:szCs w:val="14"/>
-              </w:rPr>
-              <w:t>,5</w:t>
+              <w:t>7,5</w:t>
             </w:r>
           </w:p>
         </w:tc>
@@ -9442,24 +10126,23 @@
     <w:p>
       <w:pPr>
         <w:pStyle w:val="Texto2"/>
-        <w:ind w:left="0" w:firstLine="0"/>
       </w:pPr>
     </w:p>
     <w:p>
       <w:pPr>
         <w:pStyle w:val="Texto2"/>
         <w:keepNext/>
-        <w:jc w:val="center"/>
+        <w:ind w:left="-360" w:firstLine="0"/>
       </w:pPr>
       <w:r>
         <w:rPr>
           <w:noProof/>
         </w:rPr>
         <w:drawing>
-          <wp:inline distT="0" distB="0" distL="0" distR="0" wp14:anchorId="185D30C7" wp14:editId="4A25128A">
-            <wp:extent cx="3694176" cy="1837944"/>
-            <wp:effectExtent l="19050" t="19050" r="20955" b="10160"/>
-            <wp:docPr id="1688418165" name="Imagem 1" descr="Interface gráfica do usuário, Aplicativo&#10;&#10;O conteúdo gerado por IA pode estar incorreto."/>
+          <wp:inline distT="0" distB="0" distL="0" distR="0" wp14:anchorId="4D512949" wp14:editId="642B72EB">
+            <wp:extent cx="5971032" cy="1911096"/>
+            <wp:effectExtent l="19050" t="19050" r="10795" b="13335"/>
+            <wp:docPr id="1190264268" name="Imagem 1"/>
             <wp:cNvGraphicFramePr>
               <a:graphicFrameLocks xmlns:a="http://schemas.openxmlformats.org/drawingml/2006/main" noChangeAspect="1"/>
             </wp:cNvGraphicFramePr>
@@ -9467,11 +10150,17 @@
               <a:graphicData uri="http://schemas.openxmlformats.org/drawingml/2006/picture">
                 <pic:pic xmlns:pic="http://schemas.openxmlformats.org/drawingml/2006/picture">
                   <pic:nvPicPr>
-                    <pic:cNvPr id="1688418165" name="Imagem 1" descr="Interface gráfica do usuário, Aplicativo&#10;&#10;O conteúdo gerado por IA pode estar incorreto."/>
+                    <pic:cNvPr id="1190264268" name="Imagem 1"/>
                     <pic:cNvPicPr/>
                   </pic:nvPicPr>
                   <pic:blipFill>
-                    <a:blip r:embed="rId18"/>
+                    <a:blip r:embed="rId20">
+                      <a:extLst>
+                        <a:ext uri="{28A0092B-C50C-407E-A947-70E740481C1C}">
+                          <a14:useLocalDpi xmlns:a14="http://schemas.microsoft.com/office/drawing/2010/main" val="0"/>
+                        </a:ext>
+                      </a:extLst>
+                    </a:blip>
                     <a:stretch>
                       <a:fillRect/>
                     </a:stretch>
@@ -9479,7 +10168,7 @@
                   <pic:spPr>
                     <a:xfrm>
                       <a:off x="0" y="0"/>
-                      <a:ext cx="3694176" cy="1837944"/>
+                      <a:ext cx="5971032" cy="1911096"/>
                     </a:xfrm>
                     <a:prstGeom prst="rect">
                       <a:avLst/>
@@ -9503,321 +10192,8 @@
         <w:ind w:left="360"/>
         <w:jc w:val="center"/>
       </w:pPr>
-      <w:bookmarkStart w:id="6" w:name="_Ref209976206"/>
-      <w:r>
-        <w:t xml:space="preserve">Figura </w:t>
-      </w:r>
-      <w:fldSimple w:instr=" SEQ Figura \* ARABIC ">
-        <w:r>
-          <w:rPr>
-            <w:noProof/>
-          </w:rPr>
-          <w:t>7</w:t>
-        </w:r>
-      </w:fldSimple>
-      <w:bookmarkEnd w:id="6"/>
-      <w:r>
-        <w:t xml:space="preserve"> - Menu de escolha do dia da semana.</w:t>
-      </w:r>
-    </w:p>
-    <w:p>
-      <w:pPr>
-        <w:pStyle w:val="Texto2"/>
-      </w:pPr>
-      <w:r>
-        <w:t>N</w:t>
-      </w:r>
-      <w:r>
-        <w:t>a sequência foi apresentado o</w:t>
-      </w:r>
-      <w:r>
-        <w:t xml:space="preserve"> menu “</w:t>
-      </w:r>
-      <w:r>
-        <w:rPr>
-          <w:b/>
-          <w:bCs/>
-        </w:rPr>
-        <w:t>Seleci</w:t>
-      </w:r>
-      <w:r>
-        <w:rPr>
-          <w:b/>
-          <w:bCs/>
-        </w:rPr>
-        <w:t>o</w:t>
-      </w:r>
-      <w:r>
-        <w:rPr>
-          <w:b/>
-          <w:bCs/>
-        </w:rPr>
-        <w:t>ne uma</w:t>
-      </w:r>
-      <w:r>
-        <w:rPr>
-          <w:b/>
-          <w:bCs/>
-        </w:rPr>
-        <w:t xml:space="preserve"> categoria</w:t>
-      </w:r>
-      <w:r>
-        <w:t xml:space="preserve">:” </w:t>
-      </w:r>
-      <w:r>
-        <w:t xml:space="preserve">onde </w:t>
-      </w:r>
-      <w:r>
-        <w:t xml:space="preserve">foi escolhido a </w:t>
-      </w:r>
-      <w:r>
-        <w:t>categoria “</w:t>
-      </w:r>
-      <w:r>
-        <w:rPr>
-          <w:b/>
-          <w:bCs/>
-        </w:rPr>
-        <w:t>3 – Exercícios de</w:t>
-      </w:r>
-      <w:r>
-        <w:rPr>
-          <w:b/>
-          <w:bCs/>
-        </w:rPr>
-        <w:t xml:space="preserve"> Flexibilidade / Alongamento</w:t>
-      </w:r>
-      <w:r>
-        <w:t>”</w:t>
-      </w:r>
-      <w:r>
-        <w:t xml:space="preserve"> (</w:t>
-      </w:r>
-      <w:r>
-        <w:fldChar w:fldCharType="begin"/>
-      </w:r>
-      <w:r>
-        <w:instrText xml:space="preserve"> REF _Ref209976415 \h </w:instrText>
-      </w:r>
-      <w:r>
-        <w:fldChar w:fldCharType="separate"/>
-      </w:r>
-      <w:r>
-        <w:t xml:space="preserve">Figura </w:t>
-      </w:r>
-      <w:r>
-        <w:rPr>
-          <w:noProof/>
-        </w:rPr>
-        <w:t>8</w:t>
-      </w:r>
-      <w:r>
-        <w:fldChar w:fldCharType="end"/>
-      </w:r>
-      <w:r>
-        <w:t>).</w:t>
-      </w:r>
-    </w:p>
-    <w:p>
-      <w:pPr>
-        <w:pStyle w:val="Texto2"/>
-      </w:pPr>
-    </w:p>
-    <w:p>
-      <w:pPr>
-        <w:pStyle w:val="Texto2"/>
-        <w:keepNext/>
-        <w:jc w:val="center"/>
-      </w:pPr>
-      <w:r>
-        <w:rPr>
-          <w:noProof/>
-        </w:rPr>
-        <w:lastRenderedPageBreak/>
-        <w:drawing>
-          <wp:inline distT="0" distB="0" distL="0" distR="0" wp14:anchorId="29450949" wp14:editId="5881F356">
-            <wp:extent cx="3712464" cy="1938528"/>
-            <wp:effectExtent l="19050" t="19050" r="21590" b="24130"/>
-            <wp:docPr id="1691597242" name="Imagem 1" descr="Texto&#10;&#10;O conteúdo gerado por IA pode estar incorreto."/>
-            <wp:cNvGraphicFramePr>
-              <a:graphicFrameLocks xmlns:a="http://schemas.openxmlformats.org/drawingml/2006/main" noChangeAspect="1"/>
-            </wp:cNvGraphicFramePr>
-            <a:graphic xmlns:a="http://schemas.openxmlformats.org/drawingml/2006/main">
-              <a:graphicData uri="http://schemas.openxmlformats.org/drawingml/2006/picture">
-                <pic:pic xmlns:pic="http://schemas.openxmlformats.org/drawingml/2006/picture">
-                  <pic:nvPicPr>
-                    <pic:cNvPr id="1691597242" name="Imagem 1" descr="Texto&#10;&#10;O conteúdo gerado por IA pode estar incorreto."/>
-                    <pic:cNvPicPr/>
-                  </pic:nvPicPr>
-                  <pic:blipFill>
-                    <a:blip r:embed="rId19"/>
-                    <a:stretch>
-                      <a:fillRect/>
-                    </a:stretch>
-                  </pic:blipFill>
-                  <pic:spPr>
-                    <a:xfrm>
-                      <a:off x="0" y="0"/>
-                      <a:ext cx="3712464" cy="1938528"/>
-                    </a:xfrm>
-                    <a:prstGeom prst="rect">
-                      <a:avLst/>
-                    </a:prstGeom>
-                    <a:ln>
-                      <a:solidFill>
-                        <a:schemeClr val="tx1"/>
-                      </a:solidFill>
-                    </a:ln>
-                  </pic:spPr>
-                </pic:pic>
-              </a:graphicData>
-            </a:graphic>
-          </wp:inline>
-        </w:drawing>
-      </w:r>
-    </w:p>
-    <w:p>
-      <w:pPr>
-        <w:pStyle w:val="Legenda"/>
-        <w:ind w:left="360"/>
-        <w:jc w:val="center"/>
-      </w:pPr>
-      <w:bookmarkStart w:id="7" w:name="_Ref209976415"/>
-      <w:r>
-        <w:t xml:space="preserve">Figura </w:t>
-      </w:r>
-      <w:fldSimple w:instr=" SEQ Figura \* ARABIC ">
-        <w:r>
-          <w:rPr>
-            <w:noProof/>
-          </w:rPr>
-          <w:t>8</w:t>
-        </w:r>
-      </w:fldSimple>
-      <w:bookmarkEnd w:id="7"/>
-      <w:r>
-        <w:t xml:space="preserve"> - Menu de escolha da categoria de atividade física.</w:t>
-      </w:r>
-    </w:p>
-    <w:p>
-      <w:pPr>
-        <w:pStyle w:val="Texto2"/>
-      </w:pPr>
-      <w:r>
-        <w:t>Seguindo para o menu “</w:t>
-      </w:r>
-      <w:r>
-        <w:rPr>
-          <w:b/>
-          <w:bCs/>
-        </w:rPr>
-        <w:t>Selecione uma atividade física:</w:t>
-      </w:r>
-      <w:r>
-        <w:t>” onde foi escolhida a atividade física “</w:t>
-      </w:r>
-      <w:r>
-        <w:rPr>
-          <w:b/>
-          <w:bCs/>
-        </w:rPr>
-        <w:t>2 – Alongamento de braços e ombros</w:t>
-      </w:r>
-      <w:r>
-        <w:t>”</w:t>
-      </w:r>
-      <w:r>
-        <w:t xml:space="preserve"> (</w:t>
-      </w:r>
-      <w:r>
-        <w:fldChar w:fldCharType="begin"/>
-      </w:r>
-      <w:r>
-        <w:instrText xml:space="preserve"> REF _Ref209976776 \h </w:instrText>
-      </w:r>
-      <w:r>
-        <w:fldChar w:fldCharType="separate"/>
-      </w:r>
-      <w:r>
-        <w:t xml:space="preserve">Figura </w:t>
-      </w:r>
-      <w:r>
-        <w:rPr>
-          <w:noProof/>
-        </w:rPr>
-        <w:t>9</w:t>
-      </w:r>
-      <w:r>
-        <w:fldChar w:fldCharType="end"/>
-      </w:r>
-      <w:r>
-        <w:t>).</w:t>
-      </w:r>
-    </w:p>
-    <w:p>
-      <w:pPr>
-        <w:pStyle w:val="Texto2"/>
-      </w:pPr>
-    </w:p>
-    <w:p>
-      <w:pPr>
-        <w:pStyle w:val="Texto2"/>
-        <w:keepNext/>
-        <w:jc w:val="center"/>
-      </w:pPr>
-      <w:r>
-        <w:rPr>
-          <w:noProof/>
-        </w:rPr>
-        <w:drawing>
-          <wp:inline distT="0" distB="0" distL="0" distR="0" wp14:anchorId="4D512949" wp14:editId="3DA9ADEF">
-            <wp:extent cx="3749040" cy="2011680"/>
-            <wp:effectExtent l="19050" t="19050" r="22860" b="26670"/>
-            <wp:docPr id="1190264268" name="Imagem 1" descr="Interface gráfica do usuário, Texto, Aplicativo, Email&#10;&#10;O conteúdo gerado por IA pode estar incorreto."/>
-            <wp:cNvGraphicFramePr>
-              <a:graphicFrameLocks xmlns:a="http://schemas.openxmlformats.org/drawingml/2006/main" noChangeAspect="1"/>
-            </wp:cNvGraphicFramePr>
-            <a:graphic xmlns:a="http://schemas.openxmlformats.org/drawingml/2006/main">
-              <a:graphicData uri="http://schemas.openxmlformats.org/drawingml/2006/picture">
-                <pic:pic xmlns:pic="http://schemas.openxmlformats.org/drawingml/2006/picture">
-                  <pic:nvPicPr>
-                    <pic:cNvPr id="1190264268" name="Imagem 1" descr="Interface gráfica do usuário, Texto, Aplicativo, Email&#10;&#10;O conteúdo gerado por IA pode estar incorreto."/>
-                    <pic:cNvPicPr/>
-                  </pic:nvPicPr>
-                  <pic:blipFill>
-                    <a:blip r:embed="rId20"/>
-                    <a:stretch>
-                      <a:fillRect/>
-                    </a:stretch>
-                  </pic:blipFill>
-                  <pic:spPr>
-                    <a:xfrm>
-                      <a:off x="0" y="0"/>
-                      <a:ext cx="3749040" cy="2011680"/>
-                    </a:xfrm>
-                    <a:prstGeom prst="rect">
-                      <a:avLst/>
-                    </a:prstGeom>
-                    <a:ln>
-                      <a:solidFill>
-                        <a:schemeClr val="tx1"/>
-                      </a:solidFill>
-                    </a:ln>
-                  </pic:spPr>
-                </pic:pic>
-              </a:graphicData>
-            </a:graphic>
-          </wp:inline>
-        </w:drawing>
-      </w:r>
-    </w:p>
-    <w:p>
-      <w:pPr>
-        <w:pStyle w:val="Legenda"/>
-        <w:ind w:left="360"/>
-        <w:jc w:val="center"/>
-      </w:pPr>
-      <w:bookmarkStart w:id="8" w:name="_Ref209976776"/>
+      <w:bookmarkStart w:id="9" w:name="_Ref209976776"/>
+      <w:bookmarkStart w:id="10" w:name="_Ref210464164"/>
       <w:r>
         <w:t xml:space="preserve">Figura </w:t>
       </w:r>
@@ -9829,10 +10205,11 @@
           <w:t>9</w:t>
         </w:r>
       </w:fldSimple>
-      <w:bookmarkEnd w:id="8"/>
+      <w:bookmarkEnd w:id="9"/>
       <w:r>
         <w:t xml:space="preserve"> - Menu de escolha da atividade física.</w:t>
       </w:r>
+      <w:bookmarkEnd w:id="10"/>
     </w:p>
     <w:p>
       <w:pPr>
@@ -10039,6 +10416,7 @@
         <w:rPr>
           <w:noProof/>
         </w:rPr>
+        <w:lastRenderedPageBreak/>
         <w:drawing>
           <wp:inline distT="0" distB="0" distL="0" distR="0" wp14:anchorId="7715279F" wp14:editId="3F84546D">
             <wp:extent cx="4965192" cy="1645920"/>
@@ -10086,7 +10464,7 @@
         <w:pStyle w:val="Legenda"/>
         <w:jc w:val="center"/>
       </w:pPr>
-      <w:bookmarkStart w:id="9" w:name="_Ref209977155"/>
+      <w:bookmarkStart w:id="11" w:name="_Ref209977155"/>
       <w:r>
         <w:t xml:space="preserve">Figura </w:t>
       </w:r>
@@ -10098,7 +10476,7 @@
           <w:t>10</w:t>
         </w:r>
       </w:fldSimple>
-      <w:bookmarkEnd w:id="9"/>
+      <w:bookmarkEnd w:id="11"/>
       <w:r>
         <w:t xml:space="preserve"> -</w:t>
       </w:r>
@@ -10117,7 +10495,6 @@
         <w:pStyle w:val="Texto2"/>
       </w:pPr>
       <w:r>
-        <w:lastRenderedPageBreak/>
         <w:t>A inclusão de outras atividades físicas foi realizada seguindo os mesmos passos anteriores</w:t>
       </w:r>
       <w:r>
@@ -10351,7 +10728,7 @@
         <w:ind w:left="360"/>
         <w:jc w:val="center"/>
       </w:pPr>
-      <w:bookmarkStart w:id="10" w:name="_Ref209978090"/>
+      <w:bookmarkStart w:id="12" w:name="_Ref209978090"/>
       <w:r>
         <w:t xml:space="preserve">Figura </w:t>
       </w:r>
@@ -10363,7 +10740,7 @@
           <w:t>11</w:t>
         </w:r>
       </w:fldSimple>
-      <w:bookmarkEnd w:id="10"/>
+      <w:bookmarkEnd w:id="12"/>
       <w:r>
         <w:t xml:space="preserve"> - Menu para escolha do dia da semana.</w:t>
       </w:r>
@@ -10607,6 +10984,7 @@
         <w:rPr>
           <w:noProof/>
         </w:rPr>
+        <w:lastRenderedPageBreak/>
         <w:drawing>
           <wp:inline distT="0" distB="0" distL="0" distR="0" wp14:anchorId="73ED441E" wp14:editId="5E98CCE9">
             <wp:extent cx="3703320" cy="1984248"/>
@@ -10655,7 +11033,7 @@
         <w:ind w:left="360"/>
         <w:jc w:val="center"/>
       </w:pPr>
-      <w:bookmarkStart w:id="11" w:name="_Ref209978186"/>
+      <w:bookmarkStart w:id="13" w:name="_Ref209978186"/>
       <w:r>
         <w:t xml:space="preserve">Figura </w:t>
       </w:r>
@@ -10667,7 +11045,7 @@
           <w:t>12</w:t>
         </w:r>
       </w:fldSimple>
-      <w:bookmarkEnd w:id="11"/>
+      <w:bookmarkEnd w:id="13"/>
       <w:r>
         <w:t>- Menu para escolha da categoria da atividade</w:t>
       </w:r>
@@ -10693,7 +11071,6 @@
         <w:rPr>
           <w:noProof/>
         </w:rPr>
-        <w:lastRenderedPageBreak/>
         <w:drawing>
           <wp:inline distT="0" distB="0" distL="0" distR="0" wp14:anchorId="0915760D" wp14:editId="579A2756">
             <wp:extent cx="3712464" cy="2304288"/>
@@ -10742,7 +11119,7 @@
         <w:ind w:left="360"/>
         <w:jc w:val="center"/>
       </w:pPr>
-      <w:bookmarkStart w:id="12" w:name="_Ref209978307"/>
+      <w:bookmarkStart w:id="14" w:name="_Ref209978307"/>
       <w:r>
         <w:t xml:space="preserve">Figura </w:t>
       </w:r>
@@ -10754,7 +11131,7 @@
           <w:t>13</w:t>
         </w:r>
       </w:fldSimple>
-      <w:bookmarkEnd w:id="12"/>
+      <w:bookmarkEnd w:id="14"/>
       <w:r>
         <w:t xml:space="preserve"> - Menu para</w:t>
       </w:r>
@@ -10897,7 +11274,7 @@
         <w:ind w:left="360"/>
         <w:jc w:val="center"/>
       </w:pPr>
-      <w:bookmarkStart w:id="13" w:name="_Ref209978378"/>
+      <w:bookmarkStart w:id="15" w:name="_Ref209978378"/>
       <w:r>
         <w:t xml:space="preserve">Figura </w:t>
       </w:r>
@@ -10909,7 +11286,7 @@
           <w:t>14</w:t>
         </w:r>
       </w:fldSimple>
-      <w:bookmarkEnd w:id="13"/>
+      <w:bookmarkEnd w:id="15"/>
       <w:r>
         <w:t xml:space="preserve"> - </w:t>
       </w:r>
@@ -10962,6 +11339,7 @@
           <w:b/>
           <w:bCs/>
         </w:rPr>
+        <w:lastRenderedPageBreak/>
         <w:t>Dia:</w:t>
       </w:r>
       <w:r>
@@ -11143,7 +11521,7 @@
         <w:ind w:left="360"/>
         <w:jc w:val="center"/>
       </w:pPr>
-      <w:bookmarkStart w:id="14" w:name="_Ref209978843"/>
+      <w:bookmarkStart w:id="16" w:name="_Ref209978843"/>
       <w:r>
         <w:t xml:space="preserve">Figura </w:t>
       </w:r>
@@ -11155,7 +11533,7 @@
           <w:t>15</w:t>
         </w:r>
       </w:fldSimple>
-      <w:bookmarkEnd w:id="14"/>
+      <w:bookmarkEnd w:id="16"/>
       <w:r>
         <w:t xml:space="preserve"> - Mensagem </w:t>
       </w:r>
@@ -11364,7 +11742,7 @@
         <w:pStyle w:val="Legenda"/>
         <w:jc w:val="center"/>
       </w:pPr>
-      <w:bookmarkStart w:id="15" w:name="_Ref209979013"/>
+      <w:bookmarkStart w:id="17" w:name="_Ref209979013"/>
       <w:r>
         <w:t xml:space="preserve">Figura </w:t>
       </w:r>
@@ -11376,7 +11754,7 @@
           <w:t>16</w:t>
         </w:r>
       </w:fldSimple>
-      <w:bookmarkEnd w:id="15"/>
+      <w:bookmarkEnd w:id="17"/>
       <w:r>
         <w:t xml:space="preserve"> - </w:t>
       </w:r>
@@ -11609,7 +11987,7 @@
         <w:pStyle w:val="Legenda"/>
         <w:jc w:val="center"/>
       </w:pPr>
-      <w:bookmarkStart w:id="16" w:name="_Ref209979039"/>
+      <w:bookmarkStart w:id="18" w:name="_Ref209979039"/>
       <w:r>
         <w:t xml:space="preserve">Figura </w:t>
       </w:r>
@@ -11621,7 +11999,7 @@
           <w:t>17</w:t>
         </w:r>
       </w:fldSimple>
-      <w:bookmarkEnd w:id="16"/>
+      <w:bookmarkEnd w:id="18"/>
       <w:r>
         <w:t xml:space="preserve"> - </w:t>
       </w:r>
@@ -11847,7 +12225,7 @@
         <w:pStyle w:val="Legenda"/>
         <w:jc w:val="center"/>
       </w:pPr>
-      <w:bookmarkStart w:id="17" w:name="_Ref209979054"/>
+      <w:bookmarkStart w:id="19" w:name="_Ref209979054"/>
       <w:r>
         <w:t xml:space="preserve">Figura </w:t>
       </w:r>
@@ -11859,7 +12237,7 @@
           <w:t>18</w:t>
         </w:r>
       </w:fldSimple>
-      <w:bookmarkEnd w:id="17"/>
+      <w:bookmarkEnd w:id="19"/>
       <w:r>
         <w:t xml:space="preserve"> - </w:t>
       </w:r>
@@ -11928,8 +12306,8 @@
         <w:keepNext/>
         <w:ind w:left="450"/>
       </w:pPr>
-      <w:bookmarkStart w:id="18" w:name="_Ref209979213"/>
-      <w:bookmarkStart w:id="19" w:name="_Ref209979190"/>
+      <w:bookmarkStart w:id="20" w:name="_Ref209979213"/>
+      <w:bookmarkStart w:id="21" w:name="_Ref209979190"/>
       <w:r>
         <w:t xml:space="preserve">Tabela </w:t>
       </w:r>
@@ -11941,7 +12319,7 @@
           <w:t>2</w:t>
         </w:r>
       </w:fldSimple>
-      <w:bookmarkEnd w:id="18"/>
+      <w:bookmarkEnd w:id="20"/>
       <w:r>
         <w:t xml:space="preserve"> </w:t>
       </w:r>
@@ -11972,7 +12350,7 @@
       <w:r>
         <w:t>.</w:t>
       </w:r>
-      <w:bookmarkEnd w:id="19"/>
+      <w:bookmarkEnd w:id="21"/>
     </w:p>
     <w:tbl>
       <w:tblPr>
@@ -12683,6 +13061,7 @@
         <w:pStyle w:val="Ttulo2"/>
       </w:pPr>
       <w:r>
+        <w:lastRenderedPageBreak/>
         <w:t>Adicionando</w:t>
       </w:r>
       <w:r>
@@ -12848,7 +13227,6 @@
         <w:rPr>
           <w:noProof/>
         </w:rPr>
-        <w:lastRenderedPageBreak/>
         <w:drawing>
           <wp:inline distT="0" distB="0" distL="0" distR="0" wp14:anchorId="2D74FEC4" wp14:editId="7C5E64AA">
             <wp:extent cx="3767328" cy="1115568"/>
@@ -12896,8 +13274,8 @@
         <w:pStyle w:val="Legenda"/>
         <w:jc w:val="center"/>
       </w:pPr>
-      <w:bookmarkStart w:id="20" w:name="_Ref209980583"/>
-      <w:bookmarkStart w:id="21" w:name="_Ref209980547"/>
+      <w:bookmarkStart w:id="22" w:name="_Ref209980583"/>
+      <w:bookmarkStart w:id="23" w:name="_Ref209980547"/>
       <w:r>
         <w:t xml:space="preserve">Figura </w:t>
       </w:r>
@@ -12909,14 +13287,14 @@
           <w:t>19</w:t>
         </w:r>
       </w:fldSimple>
-      <w:bookmarkEnd w:id="20"/>
+      <w:bookmarkEnd w:id="22"/>
       <w:r>
         <w:t xml:space="preserve"> </w:t>
       </w:r>
       <w:r>
         <w:t>- Menu dos serviços disponíveis.</w:t>
       </w:r>
-      <w:bookmarkEnd w:id="21"/>
+      <w:bookmarkEnd w:id="23"/>
     </w:p>
     <w:p>
       <w:pPr>
@@ -13073,7 +13451,7 @@
         <w:pStyle w:val="Legenda"/>
         <w:jc w:val="center"/>
       </w:pPr>
-      <w:bookmarkStart w:id="22" w:name="_Ref210004976"/>
+      <w:bookmarkStart w:id="24" w:name="_Ref210004976"/>
       <w:r>
         <w:t xml:space="preserve">Figura </w:t>
       </w:r>
@@ -13085,7 +13463,7 @@
           <w:t>20</w:t>
         </w:r>
       </w:fldSimple>
-      <w:bookmarkEnd w:id="22"/>
+      <w:bookmarkEnd w:id="24"/>
       <w:r>
         <w:t xml:space="preserve"> -</w:t>
       </w:r>
@@ -13237,7 +13615,7 @@
         <w:pStyle w:val="Legenda"/>
         <w:jc w:val="center"/>
       </w:pPr>
-      <w:bookmarkStart w:id="23" w:name="_Ref210006280"/>
+      <w:bookmarkStart w:id="25" w:name="_Ref210006280"/>
       <w:r>
         <w:t xml:space="preserve">Figura </w:t>
       </w:r>
@@ -13249,7 +13627,7 @@
           <w:t>21</w:t>
         </w:r>
       </w:fldSimple>
-      <w:bookmarkEnd w:id="23"/>
+      <w:bookmarkEnd w:id="25"/>
       <w:r>
         <w:t xml:space="preserve"> -</w:t>
       </w:r>
@@ -13262,6 +13640,7 @@
         <w:pStyle w:val="Texto2"/>
       </w:pPr>
       <w:r>
+        <w:lastRenderedPageBreak/>
         <w:t>No menu</w:t>
       </w:r>
       <w:r>
@@ -13330,7 +13709,6 @@
         <w:rPr>
           <w:noProof/>
         </w:rPr>
-        <w:lastRenderedPageBreak/>
         <w:drawing>
           <wp:inline distT="0" distB="0" distL="0" distR="0" wp14:anchorId="356AEA84" wp14:editId="73229C3A">
             <wp:extent cx="3712464" cy="1124712"/>
@@ -13379,7 +13757,7 @@
         <w:ind w:left="360"/>
         <w:jc w:val="center"/>
       </w:pPr>
-      <w:bookmarkStart w:id="24" w:name="_Ref210006413"/>
+      <w:bookmarkStart w:id="26" w:name="_Ref210006413"/>
       <w:r>
         <w:t xml:space="preserve">Figura </w:t>
       </w:r>
@@ -13391,7 +13769,7 @@
           <w:t>22</w:t>
         </w:r>
       </w:fldSimple>
-      <w:bookmarkEnd w:id="24"/>
+      <w:bookmarkEnd w:id="26"/>
       <w:r>
         <w:t xml:space="preserve"> -</w:t>
       </w:r>
@@ -13530,7 +13908,7 @@
         <w:ind w:left="360"/>
         <w:jc w:val="center"/>
       </w:pPr>
-      <w:bookmarkStart w:id="25" w:name="_Ref210006500"/>
+      <w:bookmarkStart w:id="27" w:name="_Ref210006500"/>
       <w:r>
         <w:t xml:space="preserve">Figura </w:t>
       </w:r>
@@ -13542,7 +13920,7 @@
           <w:t>23</w:t>
         </w:r>
       </w:fldSimple>
-      <w:bookmarkEnd w:id="25"/>
+      <w:bookmarkEnd w:id="27"/>
       <w:r>
         <w:t xml:space="preserve"> </w:t>
       </w:r>
@@ -13691,7 +14069,7 @@
         <w:ind w:left="360"/>
         <w:jc w:val="center"/>
       </w:pPr>
-      <w:bookmarkStart w:id="26" w:name="_Ref210006925"/>
+      <w:bookmarkStart w:id="28" w:name="_Ref210006925"/>
       <w:r>
         <w:t xml:space="preserve">Figura </w:t>
       </w:r>
@@ -13703,7 +14081,7 @@
           <w:t>24</w:t>
         </w:r>
       </w:fldSimple>
-      <w:bookmarkEnd w:id="26"/>
+      <w:bookmarkEnd w:id="28"/>
       <w:r>
         <w:t xml:space="preserve"> -</w:t>
       </w:r>
@@ -13987,6 +14365,7 @@
         <w:pStyle w:val="Texto2"/>
       </w:pPr>
       <w:r>
+        <w:lastRenderedPageBreak/>
         <w:t>A mensagem de inclusão d</w:t>
       </w:r>
       <w:r>
@@ -14082,7 +14461,6 @@
         <w:rPr>
           <w:noProof/>
         </w:rPr>
-        <w:lastRenderedPageBreak/>
         <w:drawing>
           <wp:inline distT="0" distB="0" distL="0" distR="0" wp14:anchorId="38CF5894" wp14:editId="23B63691">
             <wp:extent cx="3675888" cy="1499616"/>
@@ -14131,7 +14509,7 @@
         <w:ind w:left="360"/>
         <w:jc w:val="center"/>
       </w:pPr>
-      <w:bookmarkStart w:id="27" w:name="_Ref210007314"/>
+      <w:bookmarkStart w:id="29" w:name="_Ref210007314"/>
       <w:r>
         <w:t xml:space="preserve">Figura </w:t>
       </w:r>
@@ -14143,7 +14521,7 @@
           <w:t>25</w:t>
         </w:r>
       </w:fldSimple>
-      <w:bookmarkEnd w:id="27"/>
+      <w:bookmarkEnd w:id="29"/>
       <w:r>
         <w:t xml:space="preserve"> -</w:t>
       </w:r>
@@ -14221,7 +14599,7 @@
         <w:ind w:left="360"/>
         <w:jc w:val="center"/>
       </w:pPr>
-      <w:bookmarkStart w:id="28" w:name="_Ref210007418"/>
+      <w:bookmarkStart w:id="30" w:name="_Ref210007418"/>
       <w:r>
         <w:t xml:space="preserve">Figura </w:t>
       </w:r>
@@ -14233,7 +14611,7 @@
           <w:t>26</w:t>
         </w:r>
       </w:fldSimple>
-      <w:bookmarkEnd w:id="28"/>
+      <w:bookmarkEnd w:id="30"/>
       <w:r>
         <w:t xml:space="preserve"> </w:t>
       </w:r>
@@ -14306,7 +14684,7 @@
         <w:pStyle w:val="Legenda"/>
         <w:jc w:val="center"/>
       </w:pPr>
-      <w:bookmarkStart w:id="29" w:name="_Ref210007536"/>
+      <w:bookmarkStart w:id="31" w:name="_Ref210007536"/>
       <w:r>
         <w:t xml:space="preserve">Figura </w:t>
       </w:r>
@@ -14318,7 +14696,7 @@
           <w:t>27</w:t>
         </w:r>
       </w:fldSimple>
-      <w:bookmarkEnd w:id="29"/>
+      <w:bookmarkEnd w:id="31"/>
       <w:r>
         <w:t xml:space="preserve"> </w:t>
       </w:r>
@@ -14413,7 +14791,7 @@
         <w:pStyle w:val="Legenda"/>
         <w:jc w:val="center"/>
       </w:pPr>
-      <w:bookmarkStart w:id="30" w:name="_Ref210008885"/>
+      <w:bookmarkStart w:id="32" w:name="_Ref210008885"/>
       <w:r>
         <w:t xml:space="preserve">Figura </w:t>
       </w:r>
@@ -14425,7 +14803,7 @@
           <w:t>28</w:t>
         </w:r>
       </w:fldSimple>
-      <w:bookmarkEnd w:id="30"/>
+      <w:bookmarkEnd w:id="32"/>
       <w:r>
         <w:t xml:space="preserve"> -</w:t>
       </w:r>
@@ -14499,6 +14877,7 @@
           <w:b/>
           <w:bCs/>
         </w:rPr>
+        <w:lastRenderedPageBreak/>
         <w:t>Dia:</w:t>
       </w:r>
       <w:r>
@@ -14770,7 +15149,7 @@
         <w:pStyle w:val="Legenda"/>
         <w:jc w:val="center"/>
       </w:pPr>
-      <w:bookmarkStart w:id="31" w:name="_Ref210031627"/>
+      <w:bookmarkStart w:id="33" w:name="_Ref210031627"/>
       <w:r>
         <w:t xml:space="preserve">Figura </w:t>
       </w:r>
@@ -14782,7 +15161,7 @@
           <w:t>29</w:t>
         </w:r>
       </w:fldSimple>
-      <w:bookmarkEnd w:id="31"/>
+      <w:bookmarkEnd w:id="33"/>
       <w:r>
         <w:t xml:space="preserve"> -</w:t>
       </w:r>
@@ -14854,7 +15233,7 @@
         <w:pStyle w:val="Legenda"/>
         <w:jc w:val="center"/>
       </w:pPr>
-      <w:bookmarkStart w:id="32" w:name="_Ref210031783"/>
+      <w:bookmarkStart w:id="34" w:name="_Ref210031783"/>
       <w:r>
         <w:t xml:space="preserve">Figura </w:t>
       </w:r>
@@ -14866,7 +15245,7 @@
           <w:t>30</w:t>
         </w:r>
       </w:fldSimple>
-      <w:bookmarkEnd w:id="32"/>
+      <w:bookmarkEnd w:id="34"/>
       <w:r>
         <w:t xml:space="preserve"> -</w:t>
       </w:r>
@@ -14937,7 +15316,7 @@
         <w:pStyle w:val="Legenda"/>
         <w:jc w:val="center"/>
       </w:pPr>
-      <w:bookmarkStart w:id="33" w:name="_Ref210031786"/>
+      <w:bookmarkStart w:id="35" w:name="_Ref210031786"/>
       <w:r>
         <w:t xml:space="preserve">Figura </w:t>
       </w:r>
@@ -14949,7 +15328,7 @@
           <w:t>31</w:t>
         </w:r>
       </w:fldSimple>
-      <w:bookmarkEnd w:id="33"/>
+      <w:bookmarkEnd w:id="35"/>
       <w:r>
         <w:t xml:space="preserve"> </w:t>
       </w:r>
@@ -15005,7 +15384,7 @@
         <w:pStyle w:val="Legenda"/>
         <w:keepNext/>
       </w:pPr>
-      <w:bookmarkStart w:id="34" w:name="_Ref210031836"/>
+      <w:bookmarkStart w:id="36" w:name="_Ref210031836"/>
       <w:r>
         <w:t xml:space="preserve">Tabela </w:t>
       </w:r>
@@ -15017,7 +15396,7 @@
           <w:t>3</w:t>
         </w:r>
       </w:fldSimple>
-      <w:bookmarkEnd w:id="34"/>
+      <w:bookmarkEnd w:id="36"/>
       <w:r>
         <w:t xml:space="preserve"> - </w:t>
       </w:r>
@@ -15561,7 +15940,7 @@
         <w:pStyle w:val="Legenda"/>
         <w:jc w:val="center"/>
       </w:pPr>
-      <w:bookmarkStart w:id="35" w:name="_Ref210032478"/>
+      <w:bookmarkStart w:id="37" w:name="_Ref210032478"/>
       <w:r>
         <w:t xml:space="preserve">Figura </w:t>
       </w:r>
@@ -15573,7 +15952,7 @@
           <w:t>32</w:t>
         </w:r>
       </w:fldSimple>
-      <w:bookmarkEnd w:id="35"/>
+      <w:bookmarkEnd w:id="37"/>
       <w:r>
         <w:t xml:space="preserve"> - </w:t>
       </w:r>
@@ -15592,7 +15971,6 @@
         <w:rPr>
           <w:noProof/>
         </w:rPr>
-        <w:lastRenderedPageBreak/>
         <w:drawing>
           <wp:inline distT="0" distB="0" distL="0" distR="0" wp14:anchorId="27AF07BF" wp14:editId="00C8E5A9">
             <wp:extent cx="3685032" cy="1956816"/>
@@ -15640,7 +16018,7 @@
         <w:pStyle w:val="Legenda"/>
         <w:jc w:val="center"/>
       </w:pPr>
-      <w:bookmarkStart w:id="36" w:name="_Ref210032566"/>
+      <w:bookmarkStart w:id="38" w:name="_Ref210032566"/>
       <w:r>
         <w:t xml:space="preserve">Figura </w:t>
       </w:r>
@@ -15652,7 +16030,7 @@
           <w:t>33</w:t>
         </w:r>
       </w:fldSimple>
-      <w:bookmarkEnd w:id="36"/>
+      <w:bookmarkEnd w:id="38"/>
       <w:r>
         <w:t xml:space="preserve"> - </w:t>
       </w:r>
@@ -15832,7 +16210,7 @@
         <w:pStyle w:val="Legenda"/>
         <w:jc w:val="center"/>
       </w:pPr>
-      <w:bookmarkStart w:id="37" w:name="_Ref210032829"/>
+      <w:bookmarkStart w:id="39" w:name="_Ref210032829"/>
       <w:r>
         <w:t xml:space="preserve">Figura </w:t>
       </w:r>
@@ -15844,7 +16222,7 @@
           <w:t>34</w:t>
         </w:r>
       </w:fldSimple>
-      <w:bookmarkEnd w:id="37"/>
+      <w:bookmarkEnd w:id="39"/>
       <w:r>
         <w:t xml:space="preserve"> -</w:t>
       </w:r>
@@ -16125,7 +16503,7 @@
         <w:pStyle w:val="Legenda"/>
         <w:jc w:val="center"/>
       </w:pPr>
-      <w:bookmarkStart w:id="38" w:name="_Ref210033484"/>
+      <w:bookmarkStart w:id="40" w:name="_Ref210033484"/>
       <w:r>
         <w:t xml:space="preserve">Figura </w:t>
       </w:r>
@@ -16137,7 +16515,7 @@
           <w:t>35</w:t>
         </w:r>
       </w:fldSimple>
-      <w:bookmarkEnd w:id="38"/>
+      <w:bookmarkEnd w:id="40"/>
       <w:r>
         <w:t xml:space="preserve"> -</w:t>
       </w:r>
@@ -16373,7 +16751,7 @@
         <w:pStyle w:val="Legenda"/>
         <w:jc w:val="center"/>
       </w:pPr>
-      <w:bookmarkStart w:id="39" w:name="_Ref210033808"/>
+      <w:bookmarkStart w:id="41" w:name="_Ref210033808"/>
       <w:r>
         <w:t xml:space="preserve">Figura </w:t>
       </w:r>
@@ -16385,7 +16763,7 @@
           <w:t>36</w:t>
         </w:r>
       </w:fldSimple>
-      <w:bookmarkEnd w:id="39"/>
+      <w:bookmarkEnd w:id="41"/>
       <w:r>
         <w:t xml:space="preserve"> - </w:t>
       </w:r>
@@ -16450,7 +16828,7 @@
         <w:pStyle w:val="Legenda"/>
         <w:jc w:val="center"/>
       </w:pPr>
-      <w:bookmarkStart w:id="40" w:name="_Ref210033878"/>
+      <w:bookmarkStart w:id="42" w:name="_Ref210033878"/>
       <w:r>
         <w:t xml:space="preserve">Figura </w:t>
       </w:r>
@@ -16462,7 +16840,7 @@
           <w:t>37</w:t>
         </w:r>
       </w:fldSimple>
-      <w:bookmarkEnd w:id="40"/>
+      <w:bookmarkEnd w:id="42"/>
       <w:r>
         <w:t xml:space="preserve"> </w:t>
       </w:r>
@@ -18537,7 +18915,6 @@
   <w:style w:type="character" w:default="1" w:styleId="Fontepargpadro">
     <w:name w:val="Default Paragraph Font"/>
     <w:uiPriority w:val="1"/>
-    <w:semiHidden/>
     <w:unhideWhenUsed/>
   </w:style>
   <w:style w:type="table" w:default="1" w:styleId="Tabelanormal">

</xml_diff>